<commit_message>
Diario + Parole dell'utente funzionanti
</commit_message>
<xml_diff>
--- a/4_Diari/2023-04-28_Diario_MongaCurialeRatti.docx
+++ b/4_Diari/2023-04-28_Diario_MongaCurialeRatti.docx
@@ -114,7 +114,7 @@
               <w:rPr>
                 <w:rFonts w:ascii="Arial" w:hAnsi="Arial" w:cs="Arial"/>
               </w:rPr>
-              <w:t>10</w:t>
+              <w:t>28</w:t>
             </w:r>
             <w:r>
               <w:rPr>
@@ -126,7 +126,7 @@
               <w:rPr>
                 <w:rFonts w:ascii="Arial" w:hAnsi="Arial" w:cs="Arial"/>
               </w:rPr>
-              <w:t>2</w:t>
+              <w:t>4</w:t>
             </w:r>
             <w:r>
               <w:rPr>
@@ -183,6 +183,105 @@
           <w:tcPr>
             <w:tcW w:w="9854" w:type="dxa"/>
           </w:tcPr>
+          <w:p>
+            <w:pPr>
+              <w:rPr>
+                <w:rFonts w:ascii="Arial" w:hAnsi="Arial" w:cs="Arial"/>
+              </w:rPr>
+            </w:pPr>
+            <w:hyperlink r:id="rId8" w:history="1">
+              <w:r>
+                <w:rPr>
+                  <w:rStyle w:val="Collegamentoipertestuale"/>
+                  <w:rFonts w:ascii="Arial" w:hAnsi="Arial" w:cs="Arial"/>
+                </w:rPr>
+                <w:t>https://linuxhint.com/how-do-you-repeat-a-string-n-times-in-python/#:~:text=Method%201%3A%20Repeat%20a%20String,it%20generates%20a%20new%20string</w:t>
+              </w:r>
+            </w:hyperlink>
+            <w:r>
+              <w:rPr>
+                <w:rFonts w:ascii="Arial" w:hAnsi="Arial" w:cs="Arial"/>
+              </w:rPr>
+              <w:t>.</w:t>
+            </w:r>
+          </w:p>
+          <w:p>
+            <w:pPr>
+              <w:rPr>
+                <w:rFonts w:ascii="Arial" w:hAnsi="Arial" w:cs="Arial"/>
+              </w:rPr>
+            </w:pPr>
+            <w:r>
+              <w:rPr>
+                <w:rFonts w:ascii="Arial" w:hAnsi="Arial" w:cs="Arial"/>
+              </w:rPr>
+              <w:t>Creato file che contiene tutte le parole che dovranno essere scritte sull’immagine</w:t>
+            </w:r>
+          </w:p>
+          <w:p>
+            <w:pPr>
+              <w:rPr>
+                <w:rFonts w:ascii="Arial" w:hAnsi="Arial" w:cs="Arial"/>
+              </w:rPr>
+            </w:pPr>
+          </w:p>
+          <w:p>
+            <w:pPr>
+              <w:rPr>
+                <w:rFonts w:ascii="Arial" w:hAnsi="Arial" w:cs="Arial"/>
+              </w:rPr>
+            </w:pPr>
+            <w:r>
+              <w:rPr>
+                <w:rFonts w:ascii="Arial" w:hAnsi="Arial" w:cs="Arial"/>
+              </w:rPr>
+              <w:t>Collegato l’input del testo dell’utente con il file per la generazione delle parole sull’immagine</w:t>
+            </w:r>
+          </w:p>
+          <w:p>
+            <w:pPr>
+              <w:rPr>
+                <w:rFonts w:ascii="Arial" w:hAnsi="Arial" w:cs="Arial"/>
+              </w:rPr>
+            </w:pPr>
+          </w:p>
+          <w:p>
+            <w:pPr>
+              <w:rPr>
+                <w:rFonts w:ascii="Arial" w:hAnsi="Arial" w:cs="Arial"/>
+              </w:rPr>
+            </w:pPr>
+            <w:hyperlink r:id="rId9" w:history="1">
+              <w:r>
+                <w:rPr>
+                  <w:rStyle w:val="Collegamentoipertestuale"/>
+                  <w:rFonts w:ascii="Arial" w:hAnsi="Arial" w:cs="Arial"/>
+                </w:rPr>
+                <w:t>https://careerkarma.com/blog/python-remove-key-from-a-dictionary/#:~:text=Python%20Remove%20Key%20from%20Dictionary,item%20after%20the%20del%20keyword</w:t>
+              </w:r>
+            </w:hyperlink>
+            <w:r>
+              <w:rPr>
+                <w:rFonts w:ascii="Arial" w:hAnsi="Arial" w:cs="Arial"/>
+              </w:rPr>
+              <w:t>.</w:t>
+            </w:r>
+          </w:p>
+          <w:p>
+            <w:pPr>
+              <w:rPr>
+                <w:rFonts w:ascii="Arial" w:hAnsi="Arial" w:cs="Arial"/>
+              </w:rPr>
+            </w:pPr>
+            <w:r>
+              <w:rPr>
+                <w:rFonts w:ascii="Arial" w:hAnsi="Arial" w:cs="Arial"/>
+              </w:rPr>
+              <w:t>Fatto in modo che vengano escluse prima le parole dal testo e poi vengano aggiunte quelle importanti</w:t>
+            </w:r>
+            <w:bookmarkStart w:id="3" w:name="_GoBack"/>
+            <w:bookmarkEnd w:id="3"/>
+          </w:p>
           <w:p>
             <w:pPr>
               <w:rPr>
@@ -354,8 +453,6 @@
                 <w:rFonts w:ascii="Arial" w:hAnsi="Arial" w:cs="Arial"/>
               </w:rPr>
             </w:pPr>
-            <w:bookmarkStart w:id="3" w:name="_GoBack"/>
-            <w:bookmarkEnd w:id="3"/>
           </w:p>
         </w:tc>
       </w:tr>
@@ -368,8 +465,8 @@
       </w:pPr>
     </w:p>
     <w:sectPr>
-      <w:headerReference w:type="default" r:id="rId8"/>
-      <w:footerReference w:type="default" r:id="rId9"/>
+      <w:headerReference w:type="default" r:id="rId10"/>
+      <w:footerReference w:type="default" r:id="rId11"/>
       <w:pgSz w:w="11906" w:h="16838"/>
       <w:pgMar w:top="1135" w:right="1134" w:bottom="993" w:left="1134" w:header="708" w:footer="314" w:gutter="0"/>
       <w:cols w:space="708"/>
@@ -4042,7 +4139,7 @@
 </file>
 
 <file path=customXml/itemProps1.xml><?xml version="1.0" encoding="utf-8"?>
-<ds:datastoreItem xmlns:ds="http://schemas.openxmlformats.org/officeDocument/2006/customXml" ds:itemID="{DB114B26-0250-47A0-A1DB-B666A0208D7C}">
+<ds:datastoreItem xmlns:ds="http://schemas.openxmlformats.org/officeDocument/2006/customXml" ds:itemID="{615FDDB6-08F7-4732-B6ED-8505C5C43F7C}">
   <ds:schemaRefs>
     <ds:schemaRef ds:uri="http://schemas.openxmlformats.org/officeDocument/2006/bibliography"/>
   </ds:schemaRefs>

</xml_diff>

<commit_message>
Diario + font sull'immagine
</commit_message>
<xml_diff>
--- a/4_Diari/2023-04-28_Diario_MongaCurialeRatti.docx
+++ b/4_Diari/2023-04-28_Diario_MongaCurialeRatti.docx
@@ -189,7 +189,7 @@
                 <w:rFonts w:ascii="Arial" w:hAnsi="Arial" w:cs="Arial"/>
               </w:rPr>
             </w:pPr>
-            <w:hyperlink r:id="rId8" w:history="1">
+            <w:hyperlink r:id="rId8" w:anchor=":~:text=Method%201%3A%20Repeat%20a%20String,it%20generates%20a%20new%20string" w:history="1">
               <w:r>
                 <w:rPr>
                   <w:rStyle w:val="Collegamentoipertestuale"/>
@@ -251,13 +251,22 @@
                 <w:rFonts w:ascii="Arial" w:hAnsi="Arial" w:cs="Arial"/>
               </w:rPr>
             </w:pPr>
-            <w:hyperlink r:id="rId9" w:history="1">
+            <w:hyperlink r:id="rId9" w:anchor=":~:text=Python%20Remove%20Key%20from%20Dictionary,item%20after%20the%20del%20keyword" w:history="1">
               <w:r>
                 <w:rPr>
                   <w:rStyle w:val="Collegamentoipertestuale"/>
                   <w:rFonts w:ascii="Arial" w:hAnsi="Arial" w:cs="Arial"/>
                 </w:rPr>
-                <w:t>https://careerkarma.com/blog/python-remove-key-from-a-dictionary/#:~:text=Python%20Remove%20Key%20from%20Dictionary,item%20after%20the%20del%20keyword</w:t>
+                <w:t>https://careerkarma.com/blog/python-remove-key-from-a-dictionary/#:~:text=Python%20Remove%20Key%20from%20Dictionary,item%20after%20the%2</w:t>
+              </w:r>
+              <w:bookmarkStart w:id="3" w:name="_GoBack"/>
+              <w:bookmarkEnd w:id="3"/>
+              <w:r>
+                <w:rPr>
+                  <w:rStyle w:val="Collegamentoipertestuale"/>
+                  <w:rFonts w:ascii="Arial" w:hAnsi="Arial" w:cs="Arial"/>
+                </w:rPr>
+                <w:t>0del%20keyword</w:t>
               </w:r>
             </w:hyperlink>
             <w:r>
@@ -279,8 +288,42 @@
               </w:rPr>
               <w:t>Fatto in modo che vengano escluse prima le parole dal testo e poi vengano aggiunte quelle importanti</w:t>
             </w:r>
-            <w:bookmarkStart w:id="3" w:name="_GoBack"/>
-            <w:bookmarkEnd w:id="3"/>
+          </w:p>
+          <w:p>
+            <w:pPr>
+              <w:rPr>
+                <w:rFonts w:ascii="Arial" w:hAnsi="Arial" w:cs="Arial"/>
+              </w:rPr>
+            </w:pPr>
+          </w:p>
+          <w:p>
+            <w:pPr>
+              <w:rPr>
+                <w:rFonts w:ascii="Arial" w:hAnsi="Arial" w:cs="Arial"/>
+              </w:rPr>
+            </w:pPr>
+            <w:hyperlink r:id="rId10" w:history="1">
+              <w:r>
+                <w:rPr>
+                  <w:rStyle w:val="Collegamentoipertestuale"/>
+                  <w:rFonts w:ascii="Arial" w:hAnsi="Arial" w:cs="Arial"/>
+                </w:rPr>
+                <w:t>https://amueller.github.io/word_cloud/references.html</w:t>
+              </w:r>
+            </w:hyperlink>
+          </w:p>
+          <w:p>
+            <w:pPr>
+              <w:rPr>
+                <w:rFonts w:ascii="Arial" w:hAnsi="Arial" w:cs="Arial"/>
+              </w:rPr>
+            </w:pPr>
+            <w:r>
+              <w:rPr>
+                <w:rFonts w:ascii="Arial" w:hAnsi="Arial" w:cs="Arial"/>
+              </w:rPr>
+              <w:t>Aggiunta possibilità di cambiare il font per le parole da generare</w:t>
+            </w:r>
           </w:p>
           <w:p>
             <w:pPr>
@@ -465,8 +508,8 @@
       </w:pPr>
     </w:p>
     <w:sectPr>
-      <w:headerReference w:type="default" r:id="rId10"/>
-      <w:footerReference w:type="default" r:id="rId11"/>
+      <w:headerReference w:type="default" r:id="rId11"/>
+      <w:footerReference w:type="default" r:id="rId12"/>
       <w:pgSz w:w="11906" w:h="16838"/>
       <w:pgMar w:top="1135" w:right="1134" w:bottom="993" w:left="1134" w:header="708" w:footer="314" w:gutter="0"/>
       <w:cols w:space="708"/>
@@ -4139,7 +4182,7 @@
 </file>
 
 <file path=customXml/itemProps1.xml><?xml version="1.0" encoding="utf-8"?>
-<ds:datastoreItem xmlns:ds="http://schemas.openxmlformats.org/officeDocument/2006/customXml" ds:itemID="{615FDDB6-08F7-4732-B6ED-8505C5C43F7C}">
+<ds:datastoreItem xmlns:ds="http://schemas.openxmlformats.org/officeDocument/2006/customXml" ds:itemID="{47FE1EC2-ACB4-401A-9AB2-77BE65C2B121}">
   <ds:schemaRefs>
     <ds:schemaRef ds:uri="http://schemas.openxmlformats.org/officeDocument/2006/bibliography"/>
   </ds:schemaRefs>

</xml_diff>

<commit_message>
Dimensini schermo e import logging
</commit_message>
<xml_diff>
--- a/4_Diari/2023-04-28_Diario_MongaCurialeRatti.docx
+++ b/4_Diari/2023-04-28_Diario_MongaCurialeRatti.docx
@@ -257,16 +257,7 @@
                   <w:rStyle w:val="Collegamentoipertestuale"/>
                   <w:rFonts w:ascii="Arial" w:hAnsi="Arial" w:cs="Arial"/>
                 </w:rPr>
-                <w:t>https://careerkarma.com/blog/python-remove-key-from-a-dictionary/#:~:text=Python%20Remove%20Key%20from%20Dictionary,item%20after%20the%2</w:t>
-              </w:r>
-              <w:bookmarkStart w:id="3" w:name="_GoBack"/>
-              <w:bookmarkEnd w:id="3"/>
-              <w:r>
-                <w:rPr>
-                  <w:rStyle w:val="Collegamentoipertestuale"/>
-                  <w:rFonts w:ascii="Arial" w:hAnsi="Arial" w:cs="Arial"/>
-                </w:rPr>
-                <w:t>0del%20keyword</w:t>
+                <w:t>https://careerkarma.com/blog/python-remove-key-from-a-dictionary/#:~:text=Python%20Remove%20Key%20from%20Dictionary,item%20after%20the%20del%20keyword</w:t>
               </w:r>
             </w:hyperlink>
             <w:r>
@@ -331,6 +322,119 @@
                 <w:rFonts w:ascii="Arial" w:hAnsi="Arial" w:cs="Arial"/>
               </w:rPr>
             </w:pPr>
+          </w:p>
+          <w:p>
+            <w:pPr>
+              <w:rPr>
+                <w:rFonts w:ascii="Arial" w:hAnsi="Arial" w:cs="Arial"/>
+              </w:rPr>
+            </w:pPr>
+            <w:hyperlink r:id="rId11" w:history="1">
+              <w:r>
+                <w:rPr>
+                  <w:rStyle w:val="Collegamentoipertestuale"/>
+                  <w:rFonts w:ascii="Arial" w:hAnsi="Arial" w:cs="Arial"/>
+                </w:rPr>
+                <w:t>https://www.salonlfc.com/en/image-not-found-2/</w:t>
+              </w:r>
+            </w:hyperlink>
+          </w:p>
+          <w:p>
+            <w:pPr>
+              <w:rPr>
+                <w:rFonts w:ascii="Arial" w:hAnsi="Arial" w:cs="Arial"/>
+              </w:rPr>
+            </w:pPr>
+            <w:r>
+              <w:rPr>
+                <w:rFonts w:ascii="Arial" w:hAnsi="Arial" w:cs="Arial"/>
+              </w:rPr>
+              <w:t>presa in prestito immagine “</w:t>
+            </w:r>
+            <w:proofErr w:type="spellStart"/>
+            <w:r>
+              <w:rPr>
+                <w:rFonts w:ascii="Arial" w:hAnsi="Arial" w:cs="Arial"/>
+              </w:rPr>
+              <w:t>not</w:t>
+            </w:r>
+            <w:proofErr w:type="spellEnd"/>
+            <w:r>
+              <w:rPr>
+                <w:rFonts w:ascii="Arial" w:hAnsi="Arial" w:cs="Arial"/>
+              </w:rPr>
+              <w:t xml:space="preserve"> </w:t>
+            </w:r>
+            <w:proofErr w:type="spellStart"/>
+            <w:r>
+              <w:rPr>
+                <w:rFonts w:ascii="Arial" w:hAnsi="Arial" w:cs="Arial"/>
+              </w:rPr>
+              <w:t>found</w:t>
+            </w:r>
+            <w:proofErr w:type="spellEnd"/>
+            <w:r>
+              <w:rPr>
+                <w:rFonts w:ascii="Arial" w:hAnsi="Arial" w:cs="Arial"/>
+              </w:rPr>
+              <w:t>”</w:t>
+            </w:r>
+          </w:p>
+          <w:p>
+            <w:pPr>
+              <w:rPr>
+                <w:rFonts w:ascii="Arial" w:hAnsi="Arial" w:cs="Arial"/>
+                <w:u w:val="single"/>
+              </w:rPr>
+            </w:pPr>
+          </w:p>
+          <w:p>
+            <w:pPr>
+              <w:rPr>
+                <w:rFonts w:ascii="Arial" w:hAnsi="Arial" w:cs="Arial"/>
+                <w:u w:val="single"/>
+              </w:rPr>
+            </w:pPr>
+            <w:hyperlink r:id="rId12" w:history="1">
+              <w:r>
+                <w:rPr>
+                  <w:rStyle w:val="Collegamentoipertestuale"/>
+                  <w:rFonts w:ascii="Arial" w:hAnsi="Arial" w:cs="Arial"/>
+                </w:rPr>
+                <w:t>https://kivy.org/doc/stable/guide/config.html</w:t>
+              </w:r>
+            </w:hyperlink>
+          </w:p>
+          <w:p>
+            <w:pPr>
+              <w:rPr>
+                <w:rFonts w:ascii="Arial" w:hAnsi="Arial" w:cs="Arial"/>
+                <w:u w:val="single"/>
+              </w:rPr>
+            </w:pPr>
+            <w:r>
+              <w:rPr>
+                <w:rFonts w:ascii="Arial" w:hAnsi="Arial" w:cs="Arial"/>
+                <w:u w:val="single"/>
+              </w:rPr>
+              <w:t>imposta</w:t>
+            </w:r>
+            <w:bookmarkStart w:id="3" w:name="_GoBack"/>
+            <w:bookmarkEnd w:id="3"/>
+            <w:r>
+              <w:rPr>
+                <w:rFonts w:ascii="Arial" w:hAnsi="Arial" w:cs="Arial"/>
+                <w:u w:val="single"/>
+              </w:rPr>
+              <w:t>ta</w:t>
+            </w:r>
+            <w:r>
+              <w:rPr>
+                <w:rFonts w:ascii="Arial" w:hAnsi="Arial" w:cs="Arial"/>
+                <w:u w:val="single"/>
+              </w:rPr>
+              <w:t xml:space="preserve"> variabile d’ambiente per il file “config.ini”</w:t>
+            </w:r>
           </w:p>
         </w:tc>
       </w:tr>
@@ -508,8 +612,8 @@
       </w:pPr>
     </w:p>
     <w:sectPr>
-      <w:headerReference w:type="default" r:id="rId11"/>
-      <w:footerReference w:type="default" r:id="rId12"/>
+      <w:headerReference w:type="default" r:id="rId13"/>
+      <w:footerReference w:type="default" r:id="rId14"/>
       <w:pgSz w:w="11906" w:h="16838"/>
       <w:pgMar w:top="1135" w:right="1134" w:bottom="993" w:left="1134" w:header="708" w:footer="314" w:gutter="0"/>
       <w:cols w:space="708"/>
@@ -4182,7 +4286,7 @@
 </file>
 
 <file path=customXml/itemProps1.xml><?xml version="1.0" encoding="utf-8"?>
-<ds:datastoreItem xmlns:ds="http://schemas.openxmlformats.org/officeDocument/2006/customXml" ds:itemID="{47FE1EC2-ACB4-401A-9AB2-77BE65C2B121}">
+<ds:datastoreItem xmlns:ds="http://schemas.openxmlformats.org/officeDocument/2006/customXml" ds:itemID="{BF731AE7-2DDE-4D58-9156-3424B9AAE53F}">
   <ds:schemaRefs>
     <ds:schemaRef ds:uri="http://schemas.openxmlformats.org/officeDocument/2006/bibliography"/>
   </ds:schemaRefs>

</xml_diff>